<commit_message>
01-27 Jan Fundamentals of Java/Answers.docx
</commit_message>
<xml_diff>
--- a/01-27 Jan Fundamentals of Java/Answers.docx
+++ b/01-27 Jan Fundamentals of Java/Answers.docx
@@ -11,15 +11,7 @@
         </w:numPr>
       </w:pPr>
       <w:r>
-        <w:t xml:space="preserve">What is statically typed and </w:t>
-      </w:r>
-      <w:proofErr w:type="gramStart"/>
-      <w:r>
-        <w:t>Dynamically</w:t>
-      </w:r>
-      <w:proofErr w:type="gramEnd"/>
-      <w:r>
-        <w:t xml:space="preserve"> typed Programming Language?</w:t>
+        <w:t>What is statically typed and Dynamically typed Programming Language?</w:t>
       </w:r>
     </w:p>
     <w:p>
@@ -29,26 +21,16 @@
       <w:r>
         <w:t xml:space="preserve">Ans. </w:t>
       </w:r>
-      <w:proofErr w:type="gramStart"/>
-      <w:r>
-        <w:t>Statically</w:t>
-      </w:r>
-      <w:proofErr w:type="gramEnd"/>
-      <w:r>
-        <w:t xml:space="preserve"> typed: Memory of variable is given during compilation time. E.g. C, C++, Java</w:t>
-      </w:r>
-    </w:p>
-    <w:p>
-      <w:pPr>
-        <w:pStyle w:val="ListParagraph"/>
-      </w:pPr>
-      <w:proofErr w:type="gramStart"/>
-      <w:r>
-        <w:t>Dynamically typed: Memory of variable is given during execution time.</w:t>
-      </w:r>
-      <w:proofErr w:type="gramEnd"/>
-      <w:r>
-        <w:t xml:space="preserve"> E.g. Python, PHP, JS</w:t>
+      <w:r>
+        <w:t>Statically typed: Memory of variable is given during compilation time. E.g. C, C++, Java</w:t>
+      </w:r>
+    </w:p>
+    <w:p>
+      <w:pPr>
+        <w:pStyle w:val="ListParagraph"/>
+      </w:pPr>
+      <w:r>
+        <w:t>Dynamically typed: Memory of variable is given during execution time. E.g. Python, PHP, JS</w:t>
       </w:r>
     </w:p>
     <w:p>
@@ -72,13 +54,11 @@
       <w:pPr>
         <w:pStyle w:val="ListParagraph"/>
       </w:pPr>
-      <w:proofErr w:type="gramStart"/>
-      <w:r>
-        <w:t>Ans.</w:t>
-      </w:r>
-      <w:proofErr w:type="gramEnd"/>
-      <w:r>
-        <w:t xml:space="preserve"> </w:t>
+      <w:r>
+        <w:t xml:space="preserve">Ans. </w:t>
+      </w:r>
+      <w:r>
+        <w:t>Variable reserve the region allocated in the memory. It refer as the name of the memory location.</w:t>
       </w:r>
     </w:p>
     <w:p>
@@ -105,21 +85,21 @@
     <w:p>
       <w:pPr>
         <w:pStyle w:val="ListParagraph"/>
+      </w:pPr>
+      <w:r>
+        <w:t xml:space="preserve">Ans. </w:t>
+      </w:r>
+    </w:p>
+    <w:p>
+      <w:pPr>
+        <w:pStyle w:val="ListParagraph"/>
         <w:numPr>
           <w:ilvl w:val="0"/>
           <w:numId w:val="1"/>
         </w:numPr>
       </w:pPr>
       <w:r>
-        <w:t xml:space="preserve">What </w:t>
-      </w:r>
-      <w:proofErr w:type="gramStart"/>
-      <w:r>
-        <w:t>is primitive data types</w:t>
-      </w:r>
-      <w:proofErr w:type="gramEnd"/>
-      <w:r>
-        <w:t xml:space="preserve"> in java?</w:t>
+        <w:t>What is primitive data types in java?</w:t>
       </w:r>
     </w:p>
     <w:p>
@@ -155,15 +135,7 @@
         </w:numPr>
       </w:pPr>
       <w:r>
-        <w:t xml:space="preserve">Explain about Increment and Decrement operators and give </w:t>
-      </w:r>
-      <w:proofErr w:type="gramStart"/>
-      <w:r>
-        <w:t>an examples</w:t>
-      </w:r>
-      <w:proofErr w:type="gramEnd"/>
-      <w:r>
-        <w:t>.</w:t>
+        <w:t>Explain about Increment and Decrement operators and give an examples.</w:t>
       </w:r>
     </w:p>
     <w:sectPr>

</xml_diff>